<commit_message>
Updating Final Project Deliverables
</commit_message>
<xml_diff>
--- a/Project Development phase/Sprint - 1/PNT2022TMID06977 - Sprint - I.docx
+++ b/Project Development phase/Sprint - 1/PNT2022TMID06977 - Sprint - I.docx
@@ -294,7 +294,15 @@
         <w:tab/>
       </w:r>
       <w:r>
-        <w:t xml:space="preserve">In this Sprint Delivery -1, We have completed the hardware connections with the Arduino using the Tinkercad tool and used the Gas sensor to detect the gas. Once the gas is detected or sensed the light and the alarm goes on when some threshold value (a level that is harmful to humans) is reached. The value is shown in the LCD monitor which can be monitored at a certain </w:t>
+        <w:t xml:space="preserve">In this Sprint Delivery -1, We have completed the hardware connections with the Arduino using the </w:t>
+      </w:r>
+      <w:proofErr w:type="spellStart"/>
+      <w:r>
+        <w:t>Tinkercad</w:t>
+      </w:r>
+      <w:proofErr w:type="spellEnd"/>
+      <w:r>
+        <w:t xml:space="preserve"> tool and used the Gas sensor to detect the gas. Once the gas is detected or sensed the light and the alarm goes on when some threshold value (a level that is harmful to humans) is reached. The value is shown in the LCD monitor which can be monitored at a certain </w:t>
       </w:r>
       <w:r>
         <w:t>period</w:t>
@@ -519,7 +527,25 @@
           <w:sz w:val="24"/>
           <w:szCs w:val="24"/>
         </w:rPr>
-        <w:t>USER STORY/TASK 2: Connection of the Gas Sensor With Arduino</w:t>
+        <w:t xml:space="preserve">USER STORY/TASK 2: Connection of the Gas Sensor </w:t>
+      </w:r>
+      <w:proofErr w:type="gramStart"/>
+      <w:r>
+        <w:rPr>
+          <w:b/>
+          <w:sz w:val="24"/>
+          <w:szCs w:val="24"/>
+        </w:rPr>
+        <w:t>With</w:t>
+      </w:r>
+      <w:proofErr w:type="gramEnd"/>
+      <w:r>
+        <w:rPr>
+          <w:b/>
+          <w:sz w:val="24"/>
+          <w:szCs w:val="24"/>
+        </w:rPr>
+        <w:t xml:space="preserve"> Arduino</w:t>
       </w:r>
       <w:r>
         <w:rPr>
@@ -634,7 +660,23 @@
           <w:color w:val="303030"/>
           <w:highlight w:val="white"/>
         </w:rPr>
-        <w:t xml:space="preserve">B1, B2 and H2 is connected to 5V Vcc of </w:t>
+        <w:t xml:space="preserve">B1, B2 and H2 is connected to 5V </w:t>
+      </w:r>
+      <w:proofErr w:type="spellStart"/>
+      <w:r>
+        <w:rPr>
+          <w:color w:val="303030"/>
+          <w:highlight w:val="white"/>
+        </w:rPr>
+        <w:t>Vcc</w:t>
+      </w:r>
+      <w:proofErr w:type="spellEnd"/>
+      <w:r>
+        <w:rPr>
+          <w:color w:val="303030"/>
+          <w:highlight w:val="white"/>
+        </w:rPr>
+        <w:t xml:space="preserve"> of </w:t>
       </w:r>
       <w:r>
         <w:rPr>
@@ -793,7 +835,23 @@
           <w:sz w:val="24"/>
           <w:szCs w:val="24"/>
         </w:rPr>
-        <w:t>USER STORY/TASK 3: Connection of LCD Screen With Arduino</w:t>
+        <w:t xml:space="preserve">USER STORY/TASK 3: Connection of LCD Screen </w:t>
+      </w:r>
+      <w:r>
+        <w:rPr>
+          <w:b/>
+          <w:sz w:val="24"/>
+          <w:szCs w:val="24"/>
+        </w:rPr>
+        <w:t>with</w:t>
+      </w:r>
+      <w:r>
+        <w:rPr>
+          <w:b/>
+          <w:sz w:val="24"/>
+          <w:szCs w:val="24"/>
+        </w:rPr>
+        <w:t xml:space="preserve"> Arduino</w:t>
       </w:r>
     </w:p>
     <w:p>
@@ -838,6 +896,7 @@
           <w:highlight w:val="white"/>
         </w:rPr>
       </w:pPr>
+      <w:proofErr w:type="spellStart"/>
       <w:r>
         <w:rPr>
           <w:rFonts w:ascii="Roboto" w:eastAsia="Roboto" w:hAnsi="Roboto" w:cs="Roboto"/>
@@ -846,7 +905,40 @@
           <w:szCs w:val="21"/>
           <w:highlight w:val="white"/>
         </w:rPr>
-        <w:t>Gnd of LCD is connected to Gnd of Arduino</w:t>
+        <w:t>Gnd</w:t>
+      </w:r>
+      <w:proofErr w:type="spellEnd"/>
+      <w:r>
+        <w:rPr>
+          <w:rFonts w:ascii="Roboto" w:eastAsia="Roboto" w:hAnsi="Roboto" w:cs="Roboto"/>
+          <w:color w:val="303030"/>
+          <w:sz w:val="21"/>
+          <w:szCs w:val="21"/>
+          <w:highlight w:val="white"/>
+        </w:rPr>
+        <w:t xml:space="preserve"> of LCD is connected to </w:t>
+      </w:r>
+      <w:proofErr w:type="spellStart"/>
+      <w:r>
+        <w:rPr>
+          <w:rFonts w:ascii="Roboto" w:eastAsia="Roboto" w:hAnsi="Roboto" w:cs="Roboto"/>
+          <w:color w:val="303030"/>
+          <w:sz w:val="21"/>
+          <w:szCs w:val="21"/>
+          <w:highlight w:val="white"/>
+        </w:rPr>
+        <w:t>Gnd</w:t>
+      </w:r>
+      <w:proofErr w:type="spellEnd"/>
+      <w:r>
+        <w:rPr>
+          <w:rFonts w:ascii="Roboto" w:eastAsia="Roboto" w:hAnsi="Roboto" w:cs="Roboto"/>
+          <w:color w:val="303030"/>
+          <w:sz w:val="21"/>
+          <w:szCs w:val="21"/>
+          <w:highlight w:val="white"/>
+        </w:rPr>
+        <w:t xml:space="preserve"> of Arduino</w:t>
       </w:r>
     </w:p>
     <w:p>
@@ -863,6 +955,7 @@
           <w:highlight w:val="white"/>
         </w:rPr>
       </w:pPr>
+      <w:proofErr w:type="spellStart"/>
       <w:r>
         <w:rPr>
           <w:rFonts w:ascii="Roboto" w:eastAsia="Roboto" w:hAnsi="Roboto" w:cs="Roboto"/>
@@ -871,7 +964,40 @@
           <w:szCs w:val="21"/>
           <w:highlight w:val="white"/>
         </w:rPr>
-        <w:t>Vcc of LCD is connected to Vcc (5v) of Arduino</w:t>
+        <w:t>Vcc</w:t>
+      </w:r>
+      <w:proofErr w:type="spellEnd"/>
+      <w:r>
+        <w:rPr>
+          <w:rFonts w:ascii="Roboto" w:eastAsia="Roboto" w:hAnsi="Roboto" w:cs="Roboto"/>
+          <w:color w:val="303030"/>
+          <w:sz w:val="21"/>
+          <w:szCs w:val="21"/>
+          <w:highlight w:val="white"/>
+        </w:rPr>
+        <w:t xml:space="preserve"> of LCD is connected to </w:t>
+      </w:r>
+      <w:proofErr w:type="spellStart"/>
+      <w:r>
+        <w:rPr>
+          <w:rFonts w:ascii="Roboto" w:eastAsia="Roboto" w:hAnsi="Roboto" w:cs="Roboto"/>
+          <w:color w:val="303030"/>
+          <w:sz w:val="21"/>
+          <w:szCs w:val="21"/>
+          <w:highlight w:val="white"/>
+        </w:rPr>
+        <w:t>Vcc</w:t>
+      </w:r>
+      <w:proofErr w:type="spellEnd"/>
+      <w:r>
+        <w:rPr>
+          <w:rFonts w:ascii="Roboto" w:eastAsia="Roboto" w:hAnsi="Roboto" w:cs="Roboto"/>
+          <w:color w:val="303030"/>
+          <w:sz w:val="21"/>
+          <w:szCs w:val="21"/>
+          <w:highlight w:val="white"/>
+        </w:rPr>
+        <w:t xml:space="preserve"> (5v) of Arduino</w:t>
       </w:r>
     </w:p>
     <w:p>
@@ -896,7 +1022,29 @@
           <w:szCs w:val="21"/>
           <w:highlight w:val="white"/>
         </w:rPr>
-        <w:t>V0 , RW is grounded</w:t>
+        <w:t>V</w:t>
+      </w:r>
+      <w:proofErr w:type="gramStart"/>
+      <w:r>
+        <w:rPr>
+          <w:rFonts w:ascii="Roboto" w:eastAsia="Roboto" w:hAnsi="Roboto" w:cs="Roboto"/>
+          <w:color w:val="303030"/>
+          <w:sz w:val="21"/>
+          <w:szCs w:val="21"/>
+          <w:highlight w:val="white"/>
+        </w:rPr>
+        <w:t>0 ,</w:t>
+      </w:r>
+      <w:proofErr w:type="gramEnd"/>
+      <w:r>
+        <w:rPr>
+          <w:rFonts w:ascii="Roboto" w:eastAsia="Roboto" w:hAnsi="Roboto" w:cs="Roboto"/>
+          <w:color w:val="303030"/>
+          <w:sz w:val="21"/>
+          <w:szCs w:val="21"/>
+          <w:highlight w:val="white"/>
+        </w:rPr>
+        <w:t xml:space="preserve"> RW is grounded</w:t>
       </w:r>
     </w:p>
     <w:p>
@@ -1096,7 +1244,29 @@
           <w:szCs w:val="21"/>
           <w:highlight w:val="white"/>
         </w:rPr>
-        <w:t xml:space="preserve">LED pin is connected to Vcc (5V) of </w:t>
+        <w:t xml:space="preserve">LED pin is connected to </w:t>
+      </w:r>
+      <w:proofErr w:type="spellStart"/>
+      <w:r>
+        <w:rPr>
+          <w:rFonts w:ascii="Roboto" w:eastAsia="Roboto" w:hAnsi="Roboto" w:cs="Roboto"/>
+          <w:color w:val="303030"/>
+          <w:sz w:val="21"/>
+          <w:szCs w:val="21"/>
+          <w:highlight w:val="white"/>
+        </w:rPr>
+        <w:t>Vcc</w:t>
+      </w:r>
+      <w:proofErr w:type="spellEnd"/>
+      <w:r>
+        <w:rPr>
+          <w:rFonts w:ascii="Roboto" w:eastAsia="Roboto" w:hAnsi="Roboto" w:cs="Roboto"/>
+          <w:color w:val="303030"/>
+          <w:sz w:val="21"/>
+          <w:szCs w:val="21"/>
+          <w:highlight w:val="white"/>
+        </w:rPr>
+        <w:t xml:space="preserve"> (5V) of </w:t>
       </w:r>
       <w:r>
         <w:rPr>
@@ -1564,7 +1734,25 @@
           <w:color w:val="303030"/>
           <w:highlight w:val="white"/>
         </w:rPr>
-        <w:t>int gasReading = 0;</w:t>
+        <w:t xml:space="preserve">int </w:t>
+      </w:r>
+      <w:proofErr w:type="spellStart"/>
+      <w:r>
+        <w:rPr>
+          <w:rFonts w:ascii="Roboto Mono" w:eastAsia="Roboto Mono" w:hAnsi="Roboto Mono" w:cs="Roboto Mono"/>
+          <w:color w:val="303030"/>
+          <w:highlight w:val="white"/>
+        </w:rPr>
+        <w:t>gasReading</w:t>
+      </w:r>
+      <w:proofErr w:type="spellEnd"/>
+      <w:r>
+        <w:rPr>
+          <w:rFonts w:ascii="Roboto Mono" w:eastAsia="Roboto Mono" w:hAnsi="Roboto Mono" w:cs="Roboto Mono"/>
+          <w:color w:val="303030"/>
+          <w:highlight w:val="white"/>
+        </w:rPr>
+        <w:t xml:space="preserve"> = 0;</w:t>
       </w:r>
     </w:p>
     <w:p>
@@ -1615,7 +1803,25 @@
           <w:color w:val="303030"/>
           <w:highlight w:val="white"/>
         </w:rPr>
-        <w:t>int gasSensor = A0;</w:t>
+        <w:t xml:space="preserve">int </w:t>
+      </w:r>
+      <w:proofErr w:type="spellStart"/>
+      <w:r>
+        <w:rPr>
+          <w:rFonts w:ascii="Roboto Mono" w:eastAsia="Roboto Mono" w:hAnsi="Roboto Mono" w:cs="Roboto Mono"/>
+          <w:color w:val="303030"/>
+          <w:highlight w:val="white"/>
+        </w:rPr>
+        <w:t>gasSensor</w:t>
+      </w:r>
+      <w:proofErr w:type="spellEnd"/>
+      <w:r>
+        <w:rPr>
+          <w:rFonts w:ascii="Roboto Mono" w:eastAsia="Roboto Mono" w:hAnsi="Roboto Mono" w:cs="Roboto Mono"/>
+          <w:color w:val="303030"/>
+          <w:highlight w:val="white"/>
+        </w:rPr>
+        <w:t xml:space="preserve"> = A0;</w:t>
       </w:r>
     </w:p>
     <w:p>
@@ -1643,23 +1849,16 @@
           <w:highlight w:val="white"/>
         </w:rPr>
       </w:pPr>
-      <w:r>
-        <w:rPr>
-          <w:rFonts w:ascii="Roboto Mono" w:eastAsia="Roboto Mono" w:hAnsi="Roboto Mono" w:cs="Roboto Mono"/>
-          <w:color w:val="303030"/>
-          <w:highlight w:val="white"/>
-        </w:rPr>
-        <w:t>LiquidCrystal lcd(12, 11, 5, 4, 3, 2);</w:t>
-      </w:r>
-    </w:p>
-    <w:p>
-      <w:pPr>
-        <w:rPr>
-          <w:rFonts w:ascii="Roboto Mono" w:eastAsia="Roboto Mono" w:hAnsi="Roboto Mono" w:cs="Roboto Mono"/>
-          <w:color w:val="303030"/>
-          <w:highlight w:val="white"/>
-        </w:rPr>
-      </w:pPr>
+      <w:proofErr w:type="spellStart"/>
+      <w:r>
+        <w:rPr>
+          <w:rFonts w:ascii="Roboto Mono" w:eastAsia="Roboto Mono" w:hAnsi="Roboto Mono" w:cs="Roboto Mono"/>
+          <w:color w:val="303030"/>
+          <w:highlight w:val="white"/>
+        </w:rPr>
+        <w:t>LiquidCrystal</w:t>
+      </w:r>
+      <w:proofErr w:type="spellEnd"/>
       <w:r>
         <w:rPr>
           <w:rFonts w:ascii="Roboto Mono" w:eastAsia="Roboto Mono" w:hAnsi="Roboto Mono" w:cs="Roboto Mono"/>
@@ -1668,22 +1867,75 @@
         </w:rPr>
         <w:t xml:space="preserve"> </w:t>
       </w:r>
-    </w:p>
-    <w:p>
-      <w:pPr>
-        <w:rPr>
-          <w:rFonts w:ascii="Roboto Mono" w:eastAsia="Roboto Mono" w:hAnsi="Roboto Mono" w:cs="Roboto Mono"/>
-          <w:color w:val="303030"/>
-          <w:highlight w:val="white"/>
-        </w:rPr>
-      </w:pPr>
-      <w:r>
-        <w:rPr>
-          <w:rFonts w:ascii="Roboto Mono" w:eastAsia="Roboto Mono" w:hAnsi="Roboto Mono" w:cs="Roboto Mono"/>
-          <w:color w:val="303030"/>
-          <w:highlight w:val="white"/>
-        </w:rPr>
-        <w:t>void setup() {</w:t>
+      <w:proofErr w:type="gramStart"/>
+      <w:r>
+        <w:rPr>
+          <w:rFonts w:ascii="Roboto Mono" w:eastAsia="Roboto Mono" w:hAnsi="Roboto Mono" w:cs="Roboto Mono"/>
+          <w:color w:val="303030"/>
+          <w:highlight w:val="white"/>
+        </w:rPr>
+        <w:t>lcd(</w:t>
+      </w:r>
+      <w:proofErr w:type="gramEnd"/>
+      <w:r>
+        <w:rPr>
+          <w:rFonts w:ascii="Roboto Mono" w:eastAsia="Roboto Mono" w:hAnsi="Roboto Mono" w:cs="Roboto Mono"/>
+          <w:color w:val="303030"/>
+          <w:highlight w:val="white"/>
+        </w:rPr>
+        <w:t>12, 11, 5, 4, 3, 2);</w:t>
+      </w:r>
+    </w:p>
+    <w:p>
+      <w:pPr>
+        <w:rPr>
+          <w:rFonts w:ascii="Roboto Mono" w:eastAsia="Roboto Mono" w:hAnsi="Roboto Mono" w:cs="Roboto Mono"/>
+          <w:color w:val="303030"/>
+          <w:highlight w:val="white"/>
+        </w:rPr>
+      </w:pPr>
+      <w:r>
+        <w:rPr>
+          <w:rFonts w:ascii="Roboto Mono" w:eastAsia="Roboto Mono" w:hAnsi="Roboto Mono" w:cs="Roboto Mono"/>
+          <w:color w:val="303030"/>
+          <w:highlight w:val="white"/>
+        </w:rPr>
+        <w:t xml:space="preserve"> </w:t>
+      </w:r>
+    </w:p>
+    <w:p>
+      <w:pPr>
+        <w:rPr>
+          <w:rFonts w:ascii="Roboto Mono" w:eastAsia="Roboto Mono" w:hAnsi="Roboto Mono" w:cs="Roboto Mono"/>
+          <w:color w:val="303030"/>
+          <w:highlight w:val="white"/>
+        </w:rPr>
+      </w:pPr>
+      <w:r>
+        <w:rPr>
+          <w:rFonts w:ascii="Roboto Mono" w:eastAsia="Roboto Mono" w:hAnsi="Roboto Mono" w:cs="Roboto Mono"/>
+          <w:color w:val="303030"/>
+          <w:highlight w:val="white"/>
+        </w:rPr>
+        <w:t xml:space="preserve">void </w:t>
+      </w:r>
+      <w:proofErr w:type="gramStart"/>
+      <w:r>
+        <w:rPr>
+          <w:rFonts w:ascii="Roboto Mono" w:eastAsia="Roboto Mono" w:hAnsi="Roboto Mono" w:cs="Roboto Mono"/>
+          <w:color w:val="303030"/>
+          <w:highlight w:val="white"/>
+        </w:rPr>
+        <w:t>setup(</w:t>
+      </w:r>
+      <w:proofErr w:type="gramEnd"/>
+      <w:r>
+        <w:rPr>
+          <w:rFonts w:ascii="Roboto Mono" w:eastAsia="Roboto Mono" w:hAnsi="Roboto Mono" w:cs="Roboto Mono"/>
+          <w:color w:val="303030"/>
+          <w:highlight w:val="white"/>
+        </w:rPr>
+        <w:t>) {</w:t>
       </w:r>
     </w:p>
     <w:p>
@@ -1695,13 +1947,25 @@
           <w:highlight w:val="white"/>
         </w:rPr>
       </w:pPr>
-      <w:r>
-        <w:rPr>
-          <w:rFonts w:ascii="Roboto Mono" w:eastAsia="Roboto Mono" w:hAnsi="Roboto Mono" w:cs="Roboto Mono"/>
-          <w:color w:val="303030"/>
-          <w:highlight w:val="white"/>
-        </w:rPr>
-        <w:t xml:space="preserve">lcd.begin(16, 2); </w:t>
+      <w:proofErr w:type="spellStart"/>
+      <w:proofErr w:type="gramStart"/>
+      <w:r>
+        <w:rPr>
+          <w:rFonts w:ascii="Roboto Mono" w:eastAsia="Roboto Mono" w:hAnsi="Roboto Mono" w:cs="Roboto Mono"/>
+          <w:color w:val="303030"/>
+          <w:highlight w:val="white"/>
+        </w:rPr>
+        <w:t>lcd.begin</w:t>
+      </w:r>
+      <w:proofErr w:type="spellEnd"/>
+      <w:proofErr w:type="gramEnd"/>
+      <w:r>
+        <w:rPr>
+          <w:rFonts w:ascii="Roboto Mono" w:eastAsia="Roboto Mono" w:hAnsi="Roboto Mono" w:cs="Roboto Mono"/>
+          <w:color w:val="303030"/>
+          <w:highlight w:val="white"/>
+        </w:rPr>
+        <w:t xml:space="preserve">(16, 2); </w:t>
       </w:r>
     </w:p>
     <w:p>
@@ -1713,13 +1977,33 @@
           <w:highlight w:val="white"/>
         </w:rPr>
       </w:pPr>
-      <w:r>
-        <w:rPr>
-          <w:rFonts w:ascii="Roboto Mono" w:eastAsia="Roboto Mono" w:hAnsi="Roboto Mono" w:cs="Roboto Mono"/>
-          <w:color w:val="303030"/>
-          <w:highlight w:val="white"/>
-        </w:rPr>
-        <w:t xml:space="preserve">pinMode(LED, OUTPUT); </w:t>
+      <w:proofErr w:type="spellStart"/>
+      <w:proofErr w:type="gramStart"/>
+      <w:r>
+        <w:rPr>
+          <w:rFonts w:ascii="Roboto Mono" w:eastAsia="Roboto Mono" w:hAnsi="Roboto Mono" w:cs="Roboto Mono"/>
+          <w:color w:val="303030"/>
+          <w:highlight w:val="white"/>
+        </w:rPr>
+        <w:t>pinMode</w:t>
+      </w:r>
+      <w:proofErr w:type="spellEnd"/>
+      <w:r>
+        <w:rPr>
+          <w:rFonts w:ascii="Roboto Mono" w:eastAsia="Roboto Mono" w:hAnsi="Roboto Mono" w:cs="Roboto Mono"/>
+          <w:color w:val="303030"/>
+          <w:highlight w:val="white"/>
+        </w:rPr>
+        <w:t>(</w:t>
+      </w:r>
+      <w:proofErr w:type="gramEnd"/>
+      <w:r>
+        <w:rPr>
+          <w:rFonts w:ascii="Roboto Mono" w:eastAsia="Roboto Mono" w:hAnsi="Roboto Mono" w:cs="Roboto Mono"/>
+          <w:color w:val="303030"/>
+          <w:highlight w:val="white"/>
+        </w:rPr>
+        <w:t xml:space="preserve">LED, OUTPUT); </w:t>
       </w:r>
     </w:p>
     <w:p>
@@ -1731,13 +2015,33 @@
           <w:highlight w:val="white"/>
         </w:rPr>
       </w:pPr>
-      <w:r>
-        <w:rPr>
-          <w:rFonts w:ascii="Roboto Mono" w:eastAsia="Roboto Mono" w:hAnsi="Roboto Mono" w:cs="Roboto Mono"/>
-          <w:color w:val="303030"/>
-          <w:highlight w:val="white"/>
-        </w:rPr>
-        <w:t xml:space="preserve">pinMode(Buzzer, OUTPUT); </w:t>
+      <w:proofErr w:type="spellStart"/>
+      <w:proofErr w:type="gramStart"/>
+      <w:r>
+        <w:rPr>
+          <w:rFonts w:ascii="Roboto Mono" w:eastAsia="Roboto Mono" w:hAnsi="Roboto Mono" w:cs="Roboto Mono"/>
+          <w:color w:val="303030"/>
+          <w:highlight w:val="white"/>
+        </w:rPr>
+        <w:t>pinMode</w:t>
+      </w:r>
+      <w:proofErr w:type="spellEnd"/>
+      <w:r>
+        <w:rPr>
+          <w:rFonts w:ascii="Roboto Mono" w:eastAsia="Roboto Mono" w:hAnsi="Roboto Mono" w:cs="Roboto Mono"/>
+          <w:color w:val="303030"/>
+          <w:highlight w:val="white"/>
+        </w:rPr>
+        <w:t>(</w:t>
+      </w:r>
+      <w:proofErr w:type="gramEnd"/>
+      <w:r>
+        <w:rPr>
+          <w:rFonts w:ascii="Roboto Mono" w:eastAsia="Roboto Mono" w:hAnsi="Roboto Mono" w:cs="Roboto Mono"/>
+          <w:color w:val="303030"/>
+          <w:highlight w:val="white"/>
+        </w:rPr>
+        <w:t xml:space="preserve">Buzzer, OUTPUT); </w:t>
       </w:r>
     </w:p>
     <w:p>
@@ -1749,13 +2053,43 @@
           <w:highlight w:val="white"/>
         </w:rPr>
       </w:pPr>
-      <w:r>
-        <w:rPr>
-          <w:rFonts w:ascii="Roboto Mono" w:eastAsia="Roboto Mono" w:hAnsi="Roboto Mono" w:cs="Roboto Mono"/>
-          <w:color w:val="303030"/>
-          <w:highlight w:val="white"/>
-        </w:rPr>
-        <w:t>pinMode(gasSensor, INPUT);</w:t>
+      <w:proofErr w:type="spellStart"/>
+      <w:proofErr w:type="gramStart"/>
+      <w:r>
+        <w:rPr>
+          <w:rFonts w:ascii="Roboto Mono" w:eastAsia="Roboto Mono" w:hAnsi="Roboto Mono" w:cs="Roboto Mono"/>
+          <w:color w:val="303030"/>
+          <w:highlight w:val="white"/>
+        </w:rPr>
+        <w:t>pinMode</w:t>
+      </w:r>
+      <w:proofErr w:type="spellEnd"/>
+      <w:r>
+        <w:rPr>
+          <w:rFonts w:ascii="Roboto Mono" w:eastAsia="Roboto Mono" w:hAnsi="Roboto Mono" w:cs="Roboto Mono"/>
+          <w:color w:val="303030"/>
+          <w:highlight w:val="white"/>
+        </w:rPr>
+        <w:t>(</w:t>
+      </w:r>
+      <w:proofErr w:type="spellStart"/>
+      <w:proofErr w:type="gramEnd"/>
+      <w:r>
+        <w:rPr>
+          <w:rFonts w:ascii="Roboto Mono" w:eastAsia="Roboto Mono" w:hAnsi="Roboto Mono" w:cs="Roboto Mono"/>
+          <w:color w:val="303030"/>
+          <w:highlight w:val="white"/>
+        </w:rPr>
+        <w:t>gasSensor</w:t>
+      </w:r>
+      <w:proofErr w:type="spellEnd"/>
+      <w:r>
+        <w:rPr>
+          <w:rFonts w:ascii="Roboto Mono" w:eastAsia="Roboto Mono" w:hAnsi="Roboto Mono" w:cs="Roboto Mono"/>
+          <w:color w:val="303030"/>
+          <w:highlight w:val="white"/>
+        </w:rPr>
+        <w:t>, INPUT);</w:t>
       </w:r>
     </w:p>
     <w:p>
@@ -1798,7 +2132,25 @@
           <w:color w:val="303030"/>
           <w:highlight w:val="white"/>
         </w:rPr>
-        <w:t>void loop() {</w:t>
+        <w:t xml:space="preserve">void </w:t>
+      </w:r>
+      <w:proofErr w:type="gramStart"/>
+      <w:r>
+        <w:rPr>
+          <w:rFonts w:ascii="Roboto Mono" w:eastAsia="Roboto Mono" w:hAnsi="Roboto Mono" w:cs="Roboto Mono"/>
+          <w:color w:val="303030"/>
+          <w:highlight w:val="white"/>
+        </w:rPr>
+        <w:t>loop(</w:t>
+      </w:r>
+      <w:proofErr w:type="gramEnd"/>
+      <w:r>
+        <w:rPr>
+          <w:rFonts w:ascii="Roboto Mono" w:eastAsia="Roboto Mono" w:hAnsi="Roboto Mono" w:cs="Roboto Mono"/>
+          <w:color w:val="303030"/>
+          <w:highlight w:val="white"/>
+        </w:rPr>
+        <w:t>) {</w:t>
       </w:r>
     </w:p>
     <w:p>
@@ -1810,13 +2162,59 @@
           <w:highlight w:val="white"/>
         </w:rPr>
       </w:pPr>
-      <w:r>
-        <w:rPr>
-          <w:rFonts w:ascii="Roboto Mono" w:eastAsia="Roboto Mono" w:hAnsi="Roboto Mono" w:cs="Roboto Mono"/>
-          <w:color w:val="303030"/>
-          <w:highlight w:val="white"/>
-        </w:rPr>
-        <w:t xml:space="preserve">gasReading = analogRead(gasSensor); </w:t>
+      <w:proofErr w:type="spellStart"/>
+      <w:r>
+        <w:rPr>
+          <w:rFonts w:ascii="Roboto Mono" w:eastAsia="Roboto Mono" w:hAnsi="Roboto Mono" w:cs="Roboto Mono"/>
+          <w:color w:val="303030"/>
+          <w:highlight w:val="white"/>
+        </w:rPr>
+        <w:t>gasReading</w:t>
+      </w:r>
+      <w:proofErr w:type="spellEnd"/>
+      <w:r>
+        <w:rPr>
+          <w:rFonts w:ascii="Roboto Mono" w:eastAsia="Roboto Mono" w:hAnsi="Roboto Mono" w:cs="Roboto Mono"/>
+          <w:color w:val="303030"/>
+          <w:highlight w:val="white"/>
+        </w:rPr>
+        <w:t xml:space="preserve"> = </w:t>
+      </w:r>
+      <w:proofErr w:type="spellStart"/>
+      <w:r>
+        <w:rPr>
+          <w:rFonts w:ascii="Roboto Mono" w:eastAsia="Roboto Mono" w:hAnsi="Roboto Mono" w:cs="Roboto Mono"/>
+          <w:color w:val="303030"/>
+          <w:highlight w:val="white"/>
+        </w:rPr>
+        <w:t>analogRead</w:t>
+      </w:r>
+      <w:proofErr w:type="spellEnd"/>
+      <w:r>
+        <w:rPr>
+          <w:rFonts w:ascii="Roboto Mono" w:eastAsia="Roboto Mono" w:hAnsi="Roboto Mono" w:cs="Roboto Mono"/>
+          <w:color w:val="303030"/>
+          <w:highlight w:val="white"/>
+        </w:rPr>
+        <w:t>(</w:t>
+      </w:r>
+      <w:proofErr w:type="spellStart"/>
+      <w:r>
+        <w:rPr>
+          <w:rFonts w:ascii="Roboto Mono" w:eastAsia="Roboto Mono" w:hAnsi="Roboto Mono" w:cs="Roboto Mono"/>
+          <w:color w:val="303030"/>
+          <w:highlight w:val="white"/>
+        </w:rPr>
+        <w:t>gasSensor</w:t>
+      </w:r>
+      <w:proofErr w:type="spellEnd"/>
+      <w:r>
+        <w:rPr>
+          <w:rFonts w:ascii="Roboto Mono" w:eastAsia="Roboto Mono" w:hAnsi="Roboto Mono" w:cs="Roboto Mono"/>
+          <w:color w:val="303030"/>
+          <w:highlight w:val="white"/>
+        </w:rPr>
+        <w:t xml:space="preserve">); </w:t>
       </w:r>
     </w:p>
     <w:p>
@@ -1834,7 +2232,25 @@
           <w:color w:val="303030"/>
           <w:highlight w:val="white"/>
         </w:rPr>
-        <w:t xml:space="preserve">String p = "Gas"+gasReading; </w:t>
+        <w:t>String p = "Gas"+</w:t>
+      </w:r>
+      <w:proofErr w:type="spellStart"/>
+      <w:r>
+        <w:rPr>
+          <w:rFonts w:ascii="Roboto Mono" w:eastAsia="Roboto Mono" w:hAnsi="Roboto Mono" w:cs="Roboto Mono"/>
+          <w:color w:val="303030"/>
+          <w:highlight w:val="white"/>
+        </w:rPr>
+        <w:t>gasReading</w:t>
+      </w:r>
+      <w:proofErr w:type="spellEnd"/>
+      <w:r>
+        <w:rPr>
+          <w:rFonts w:ascii="Roboto Mono" w:eastAsia="Roboto Mono" w:hAnsi="Roboto Mono" w:cs="Roboto Mono"/>
+          <w:color w:val="303030"/>
+          <w:highlight w:val="white"/>
+        </w:rPr>
+        <w:t xml:space="preserve">; </w:t>
       </w:r>
     </w:p>
     <w:p>
@@ -1846,13 +2262,25 @@
           <w:highlight w:val="white"/>
         </w:rPr>
       </w:pPr>
-      <w:r>
-        <w:rPr>
-          <w:rFonts w:ascii="Roboto Mono" w:eastAsia="Roboto Mono" w:hAnsi="Roboto Mono" w:cs="Roboto Mono"/>
-          <w:color w:val="303030"/>
-          <w:highlight w:val="white"/>
-        </w:rPr>
-        <w:t>lcd.setCursor(0,0);</w:t>
+      <w:proofErr w:type="spellStart"/>
+      <w:proofErr w:type="gramStart"/>
+      <w:r>
+        <w:rPr>
+          <w:rFonts w:ascii="Roboto Mono" w:eastAsia="Roboto Mono" w:hAnsi="Roboto Mono" w:cs="Roboto Mono"/>
+          <w:color w:val="303030"/>
+          <w:highlight w:val="white"/>
+        </w:rPr>
+        <w:t>lcd.setCursor</w:t>
+      </w:r>
+      <w:proofErr w:type="spellEnd"/>
+      <w:proofErr w:type="gramEnd"/>
+      <w:r>
+        <w:rPr>
+          <w:rFonts w:ascii="Roboto Mono" w:eastAsia="Roboto Mono" w:hAnsi="Roboto Mono" w:cs="Roboto Mono"/>
+          <w:color w:val="303030"/>
+          <w:highlight w:val="white"/>
+        </w:rPr>
+        <w:t>(0,0);</w:t>
       </w:r>
     </w:p>
     <w:p>
@@ -1864,13 +2292,77 @@
           <w:highlight w:val="white"/>
         </w:rPr>
       </w:pPr>
-      <w:r>
-        <w:rPr>
-          <w:rFonts w:ascii="Roboto Mono" w:eastAsia="Roboto Mono" w:hAnsi="Roboto Mono" w:cs="Roboto Mono"/>
-          <w:color w:val="303030"/>
-          <w:highlight w:val="white"/>
-        </w:rPr>
-        <w:t>lcd.print(String("Sensor value:")+String(gasReading)); if(gasReading&gt;400){</w:t>
+      <w:proofErr w:type="spellStart"/>
+      <w:r>
+        <w:rPr>
+          <w:rFonts w:ascii="Roboto Mono" w:eastAsia="Roboto Mono" w:hAnsi="Roboto Mono" w:cs="Roboto Mono"/>
+          <w:color w:val="303030"/>
+          <w:highlight w:val="white"/>
+        </w:rPr>
+        <w:t>lcd.</w:t>
+      </w:r>
+      <w:proofErr w:type="gramStart"/>
+      <w:r>
+        <w:rPr>
+          <w:rFonts w:ascii="Roboto Mono" w:eastAsia="Roboto Mono" w:hAnsi="Roboto Mono" w:cs="Roboto Mono"/>
+          <w:color w:val="303030"/>
+          <w:highlight w:val="white"/>
+        </w:rPr>
+        <w:t>print</w:t>
+      </w:r>
+      <w:proofErr w:type="spellEnd"/>
+      <w:r>
+        <w:rPr>
+          <w:rFonts w:ascii="Roboto Mono" w:eastAsia="Roboto Mono" w:hAnsi="Roboto Mono" w:cs="Roboto Mono"/>
+          <w:color w:val="303030"/>
+          <w:highlight w:val="white"/>
+        </w:rPr>
+        <w:t>(</w:t>
+      </w:r>
+      <w:proofErr w:type="gramEnd"/>
+      <w:r>
+        <w:rPr>
+          <w:rFonts w:ascii="Roboto Mono" w:eastAsia="Roboto Mono" w:hAnsi="Roboto Mono" w:cs="Roboto Mono"/>
+          <w:color w:val="303030"/>
+          <w:highlight w:val="white"/>
+        </w:rPr>
+        <w:t>String("Sensor value:")+String(</w:t>
+      </w:r>
+      <w:proofErr w:type="spellStart"/>
+      <w:r>
+        <w:rPr>
+          <w:rFonts w:ascii="Roboto Mono" w:eastAsia="Roboto Mono" w:hAnsi="Roboto Mono" w:cs="Roboto Mono"/>
+          <w:color w:val="303030"/>
+          <w:highlight w:val="white"/>
+        </w:rPr>
+        <w:t>gasReading</w:t>
+      </w:r>
+      <w:proofErr w:type="spellEnd"/>
+      <w:r>
+        <w:rPr>
+          <w:rFonts w:ascii="Roboto Mono" w:eastAsia="Roboto Mono" w:hAnsi="Roboto Mono" w:cs="Roboto Mono"/>
+          <w:color w:val="303030"/>
+          <w:highlight w:val="white"/>
+        </w:rPr>
+        <w:t>)); if(</w:t>
+      </w:r>
+      <w:proofErr w:type="spellStart"/>
+      <w:r>
+        <w:rPr>
+          <w:rFonts w:ascii="Roboto Mono" w:eastAsia="Roboto Mono" w:hAnsi="Roboto Mono" w:cs="Roboto Mono"/>
+          <w:color w:val="303030"/>
+          <w:highlight w:val="white"/>
+        </w:rPr>
+        <w:t>gasReading</w:t>
+      </w:r>
+      <w:proofErr w:type="spellEnd"/>
+      <w:r>
+        <w:rPr>
+          <w:rFonts w:ascii="Roboto Mono" w:eastAsia="Roboto Mono" w:hAnsi="Roboto Mono" w:cs="Roboto Mono"/>
+          <w:color w:val="303030"/>
+          <w:highlight w:val="white"/>
+        </w:rPr>
+        <w:t>&gt;400){</w:t>
       </w:r>
     </w:p>
     <w:p>
@@ -1882,13 +2374,23 @@
           <w:highlight w:val="white"/>
         </w:rPr>
       </w:pPr>
-      <w:r>
-        <w:rPr>
-          <w:rFonts w:ascii="Roboto Mono" w:eastAsia="Roboto Mono" w:hAnsi="Roboto Mono" w:cs="Roboto Mono"/>
-          <w:color w:val="303030"/>
-          <w:highlight w:val="white"/>
-        </w:rPr>
-        <w:t xml:space="preserve">if(flag == 0) { </w:t>
+      <w:proofErr w:type="gramStart"/>
+      <w:r>
+        <w:rPr>
+          <w:rFonts w:ascii="Roboto Mono" w:eastAsia="Roboto Mono" w:hAnsi="Roboto Mono" w:cs="Roboto Mono"/>
+          <w:color w:val="303030"/>
+          <w:highlight w:val="white"/>
+        </w:rPr>
+        <w:t>if(</w:t>
+      </w:r>
+      <w:proofErr w:type="gramEnd"/>
+      <w:r>
+        <w:rPr>
+          <w:rFonts w:ascii="Roboto Mono" w:eastAsia="Roboto Mono" w:hAnsi="Roboto Mono" w:cs="Roboto Mono"/>
+          <w:color w:val="303030"/>
+          <w:highlight w:val="white"/>
+        </w:rPr>
+        <w:t xml:space="preserve">flag == 0) { </w:t>
       </w:r>
     </w:p>
     <w:p>
@@ -1900,13 +2402,25 @@
           <w:highlight w:val="white"/>
         </w:rPr>
       </w:pPr>
-      <w:r>
-        <w:rPr>
-          <w:rFonts w:ascii="Roboto Mono" w:eastAsia="Roboto Mono" w:hAnsi="Roboto Mono" w:cs="Roboto Mono"/>
-          <w:color w:val="303030"/>
-          <w:highlight w:val="white"/>
-        </w:rPr>
-        <w:t xml:space="preserve">lcd.setCursor(0,1); </w:t>
+      <w:proofErr w:type="spellStart"/>
+      <w:proofErr w:type="gramStart"/>
+      <w:r>
+        <w:rPr>
+          <w:rFonts w:ascii="Roboto Mono" w:eastAsia="Roboto Mono" w:hAnsi="Roboto Mono" w:cs="Roboto Mono"/>
+          <w:color w:val="303030"/>
+          <w:highlight w:val="white"/>
+        </w:rPr>
+        <w:t>lcd.setCursor</w:t>
+      </w:r>
+      <w:proofErr w:type="spellEnd"/>
+      <w:proofErr w:type="gramEnd"/>
+      <w:r>
+        <w:rPr>
+          <w:rFonts w:ascii="Roboto Mono" w:eastAsia="Roboto Mono" w:hAnsi="Roboto Mono" w:cs="Roboto Mono"/>
+          <w:color w:val="303030"/>
+          <w:highlight w:val="white"/>
+        </w:rPr>
+        <w:t xml:space="preserve">(0,1); </w:t>
       </w:r>
     </w:p>
     <w:p>
@@ -1918,13 +2432,41 @@
           <w:highlight w:val="white"/>
         </w:rPr>
       </w:pPr>
-      <w:r>
-        <w:rPr>
-          <w:rFonts w:ascii="Roboto Mono" w:eastAsia="Roboto Mono" w:hAnsi="Roboto Mono" w:cs="Roboto Mono"/>
-          <w:color w:val="303030"/>
-          <w:highlight w:val="white"/>
-        </w:rPr>
-        <w:t>lcd.print("</w:t>
+      <w:proofErr w:type="spellStart"/>
+      <w:r>
+        <w:rPr>
+          <w:rFonts w:ascii="Roboto Mono" w:eastAsia="Roboto Mono" w:hAnsi="Roboto Mono" w:cs="Roboto Mono"/>
+          <w:color w:val="303030"/>
+          <w:highlight w:val="white"/>
+        </w:rPr>
+        <w:t>lcd.</w:t>
+      </w:r>
+      <w:proofErr w:type="gramStart"/>
+      <w:r>
+        <w:rPr>
+          <w:rFonts w:ascii="Roboto Mono" w:eastAsia="Roboto Mono" w:hAnsi="Roboto Mono" w:cs="Roboto Mono"/>
+          <w:color w:val="303030"/>
+          <w:highlight w:val="white"/>
+        </w:rPr>
+        <w:t>print</w:t>
+      </w:r>
+      <w:proofErr w:type="spellEnd"/>
+      <w:r>
+        <w:rPr>
+          <w:rFonts w:ascii="Roboto Mono" w:eastAsia="Roboto Mono" w:hAnsi="Roboto Mono" w:cs="Roboto Mono"/>
+          <w:color w:val="303030"/>
+          <w:highlight w:val="white"/>
+        </w:rPr>
+        <w:t>(</w:t>
+      </w:r>
+      <w:proofErr w:type="gramEnd"/>
+      <w:r>
+        <w:rPr>
+          <w:rFonts w:ascii="Roboto Mono" w:eastAsia="Roboto Mono" w:hAnsi="Roboto Mono" w:cs="Roboto Mono"/>
+          <w:color w:val="303030"/>
+          <w:highlight w:val="white"/>
+        </w:rPr>
+        <w:t>"</w:t>
       </w:r>
       <w:r>
         <w:rPr>
@@ -1981,13 +2523,25 @@
           <w:highlight w:val="white"/>
         </w:rPr>
       </w:pPr>
-      <w:r>
-        <w:rPr>
-          <w:rFonts w:ascii="Roboto Mono" w:eastAsia="Roboto Mono" w:hAnsi="Roboto Mono" w:cs="Roboto Mono"/>
-          <w:color w:val="303030"/>
-          <w:highlight w:val="white"/>
-        </w:rPr>
-        <w:t xml:space="preserve">lcd.setCursor(0,1); </w:t>
+      <w:proofErr w:type="spellStart"/>
+      <w:proofErr w:type="gramStart"/>
+      <w:r>
+        <w:rPr>
+          <w:rFonts w:ascii="Roboto Mono" w:eastAsia="Roboto Mono" w:hAnsi="Roboto Mono" w:cs="Roboto Mono"/>
+          <w:color w:val="303030"/>
+          <w:highlight w:val="white"/>
+        </w:rPr>
+        <w:t>lcd.setCursor</w:t>
+      </w:r>
+      <w:proofErr w:type="spellEnd"/>
+      <w:proofErr w:type="gramEnd"/>
+      <w:r>
+        <w:rPr>
+          <w:rFonts w:ascii="Roboto Mono" w:eastAsia="Roboto Mono" w:hAnsi="Roboto Mono" w:cs="Roboto Mono"/>
+          <w:color w:val="303030"/>
+          <w:highlight w:val="white"/>
+        </w:rPr>
+        <w:t xml:space="preserve">(0,1); </w:t>
       </w:r>
     </w:p>
     <w:p>
@@ -1999,13 +2553,41 @@
           <w:highlight w:val="white"/>
         </w:rPr>
       </w:pPr>
-      <w:r>
-        <w:rPr>
-          <w:rFonts w:ascii="Roboto Mono" w:eastAsia="Roboto Mono" w:hAnsi="Roboto Mono" w:cs="Roboto Mono"/>
-          <w:color w:val="303030"/>
-          <w:highlight w:val="white"/>
-        </w:rPr>
-        <w:t xml:space="preserve">lcd.print("Gas Detected"); </w:t>
+      <w:proofErr w:type="spellStart"/>
+      <w:r>
+        <w:rPr>
+          <w:rFonts w:ascii="Roboto Mono" w:eastAsia="Roboto Mono" w:hAnsi="Roboto Mono" w:cs="Roboto Mono"/>
+          <w:color w:val="303030"/>
+          <w:highlight w:val="white"/>
+        </w:rPr>
+        <w:t>lcd.</w:t>
+      </w:r>
+      <w:proofErr w:type="gramStart"/>
+      <w:r>
+        <w:rPr>
+          <w:rFonts w:ascii="Roboto Mono" w:eastAsia="Roboto Mono" w:hAnsi="Roboto Mono" w:cs="Roboto Mono"/>
+          <w:color w:val="303030"/>
+          <w:highlight w:val="white"/>
+        </w:rPr>
+        <w:t>print</w:t>
+      </w:r>
+      <w:proofErr w:type="spellEnd"/>
+      <w:r>
+        <w:rPr>
+          <w:rFonts w:ascii="Roboto Mono" w:eastAsia="Roboto Mono" w:hAnsi="Roboto Mono" w:cs="Roboto Mono"/>
+          <w:color w:val="303030"/>
+          <w:highlight w:val="white"/>
+        </w:rPr>
+        <w:t>(</w:t>
+      </w:r>
+      <w:proofErr w:type="gramEnd"/>
+      <w:r>
+        <w:rPr>
+          <w:rFonts w:ascii="Roboto Mono" w:eastAsia="Roboto Mono" w:hAnsi="Roboto Mono" w:cs="Roboto Mono"/>
+          <w:color w:val="303030"/>
+          <w:highlight w:val="white"/>
+        </w:rPr>
+        <w:t xml:space="preserve">"Gas Detected"); </w:t>
       </w:r>
     </w:p>
     <w:p>
@@ -2017,13 +2599,33 @@
           <w:highlight w:val="white"/>
         </w:rPr>
       </w:pPr>
-      <w:r>
-        <w:rPr>
-          <w:rFonts w:ascii="Roboto Mono" w:eastAsia="Roboto Mono" w:hAnsi="Roboto Mono" w:cs="Roboto Mono"/>
-          <w:color w:val="303030"/>
-          <w:highlight w:val="white"/>
-        </w:rPr>
-        <w:t>digitalWrite(LED, HIGH);</w:t>
+      <w:proofErr w:type="spellStart"/>
+      <w:proofErr w:type="gramStart"/>
+      <w:r>
+        <w:rPr>
+          <w:rFonts w:ascii="Roboto Mono" w:eastAsia="Roboto Mono" w:hAnsi="Roboto Mono" w:cs="Roboto Mono"/>
+          <w:color w:val="303030"/>
+          <w:highlight w:val="white"/>
+        </w:rPr>
+        <w:t>digitalWrite</w:t>
+      </w:r>
+      <w:proofErr w:type="spellEnd"/>
+      <w:r>
+        <w:rPr>
+          <w:rFonts w:ascii="Roboto Mono" w:eastAsia="Roboto Mono" w:hAnsi="Roboto Mono" w:cs="Roboto Mono"/>
+          <w:color w:val="303030"/>
+          <w:highlight w:val="white"/>
+        </w:rPr>
+        <w:t>(</w:t>
+      </w:r>
+      <w:proofErr w:type="gramEnd"/>
+      <w:r>
+        <w:rPr>
+          <w:rFonts w:ascii="Roboto Mono" w:eastAsia="Roboto Mono" w:hAnsi="Roboto Mono" w:cs="Roboto Mono"/>
+          <w:color w:val="303030"/>
+          <w:highlight w:val="white"/>
+        </w:rPr>
+        <w:t>LED, HIGH);</w:t>
       </w:r>
     </w:p>
     <w:p>
@@ -2035,13 +2637,33 @@
           <w:highlight w:val="white"/>
         </w:rPr>
       </w:pPr>
-      <w:r>
-        <w:rPr>
-          <w:rFonts w:ascii="Roboto Mono" w:eastAsia="Roboto Mono" w:hAnsi="Roboto Mono" w:cs="Roboto Mono"/>
-          <w:color w:val="303030"/>
-          <w:highlight w:val="white"/>
-        </w:rPr>
-        <w:t>digitalWrite(Buzzer, HIGH);</w:t>
+      <w:proofErr w:type="spellStart"/>
+      <w:proofErr w:type="gramStart"/>
+      <w:r>
+        <w:rPr>
+          <w:rFonts w:ascii="Roboto Mono" w:eastAsia="Roboto Mono" w:hAnsi="Roboto Mono" w:cs="Roboto Mono"/>
+          <w:color w:val="303030"/>
+          <w:highlight w:val="white"/>
+        </w:rPr>
+        <w:t>digitalWrite</w:t>
+      </w:r>
+      <w:proofErr w:type="spellEnd"/>
+      <w:r>
+        <w:rPr>
+          <w:rFonts w:ascii="Roboto Mono" w:eastAsia="Roboto Mono" w:hAnsi="Roboto Mono" w:cs="Roboto Mono"/>
+          <w:color w:val="303030"/>
+          <w:highlight w:val="white"/>
+        </w:rPr>
+        <w:t>(</w:t>
+      </w:r>
+      <w:proofErr w:type="gramEnd"/>
+      <w:r>
+        <w:rPr>
+          <w:rFonts w:ascii="Roboto Mono" w:eastAsia="Roboto Mono" w:hAnsi="Roboto Mono" w:cs="Roboto Mono"/>
+          <w:color w:val="303030"/>
+          <w:highlight w:val="white"/>
+        </w:rPr>
+        <w:t>Buzzer, HIGH);</w:t>
       </w:r>
     </w:p>
     <w:p>
@@ -2053,13 +2675,23 @@
           <w:highlight w:val="white"/>
         </w:rPr>
       </w:pPr>
-      <w:r>
-        <w:rPr>
-          <w:rFonts w:ascii="Roboto Mono" w:eastAsia="Roboto Mono" w:hAnsi="Roboto Mono" w:cs="Roboto Mono"/>
-          <w:color w:val="303030"/>
-          <w:highlight w:val="white"/>
-        </w:rPr>
-        <w:t>}else {</w:t>
+      <w:proofErr w:type="gramStart"/>
+      <w:r>
+        <w:rPr>
+          <w:rFonts w:ascii="Roboto Mono" w:eastAsia="Roboto Mono" w:hAnsi="Roboto Mono" w:cs="Roboto Mono"/>
+          <w:color w:val="303030"/>
+          <w:highlight w:val="white"/>
+        </w:rPr>
+        <w:t>}else</w:t>
+      </w:r>
+      <w:proofErr w:type="gramEnd"/>
+      <w:r>
+        <w:rPr>
+          <w:rFonts w:ascii="Roboto Mono" w:eastAsia="Roboto Mono" w:hAnsi="Roboto Mono" w:cs="Roboto Mono"/>
+          <w:color w:val="303030"/>
+          <w:highlight w:val="white"/>
+        </w:rPr>
+        <w:t xml:space="preserve"> {</w:t>
       </w:r>
     </w:p>
     <w:p>
@@ -2071,13 +2703,23 @@
           <w:highlight w:val="white"/>
         </w:rPr>
       </w:pPr>
-      <w:r>
-        <w:rPr>
-          <w:rFonts w:ascii="Roboto Mono" w:eastAsia="Roboto Mono" w:hAnsi="Roboto Mono" w:cs="Roboto Mono"/>
-          <w:color w:val="303030"/>
-          <w:highlight w:val="white"/>
-        </w:rPr>
-        <w:t>if(flag == 1) {</w:t>
+      <w:proofErr w:type="gramStart"/>
+      <w:r>
+        <w:rPr>
+          <w:rFonts w:ascii="Roboto Mono" w:eastAsia="Roboto Mono" w:hAnsi="Roboto Mono" w:cs="Roboto Mono"/>
+          <w:color w:val="303030"/>
+          <w:highlight w:val="white"/>
+        </w:rPr>
+        <w:t>if(</w:t>
+      </w:r>
+      <w:proofErr w:type="gramEnd"/>
+      <w:r>
+        <w:rPr>
+          <w:rFonts w:ascii="Roboto Mono" w:eastAsia="Roboto Mono" w:hAnsi="Roboto Mono" w:cs="Roboto Mono"/>
+          <w:color w:val="303030"/>
+          <w:highlight w:val="white"/>
+        </w:rPr>
+        <w:t>flag == 1) {</w:t>
       </w:r>
     </w:p>
     <w:p>
@@ -2089,13 +2731,25 @@
           <w:highlight w:val="white"/>
         </w:rPr>
       </w:pPr>
-      <w:r>
-        <w:rPr>
-          <w:rFonts w:ascii="Roboto Mono" w:eastAsia="Roboto Mono" w:hAnsi="Roboto Mono" w:cs="Roboto Mono"/>
-          <w:color w:val="303030"/>
-          <w:highlight w:val="white"/>
-        </w:rPr>
-        <w:t xml:space="preserve">lcd.setCursor(0,1); </w:t>
+      <w:proofErr w:type="spellStart"/>
+      <w:proofErr w:type="gramStart"/>
+      <w:r>
+        <w:rPr>
+          <w:rFonts w:ascii="Roboto Mono" w:eastAsia="Roboto Mono" w:hAnsi="Roboto Mono" w:cs="Roboto Mono"/>
+          <w:color w:val="303030"/>
+          <w:highlight w:val="white"/>
+        </w:rPr>
+        <w:t>lcd.setCursor</w:t>
+      </w:r>
+      <w:proofErr w:type="spellEnd"/>
+      <w:proofErr w:type="gramEnd"/>
+      <w:r>
+        <w:rPr>
+          <w:rFonts w:ascii="Roboto Mono" w:eastAsia="Roboto Mono" w:hAnsi="Roboto Mono" w:cs="Roboto Mono"/>
+          <w:color w:val="303030"/>
+          <w:highlight w:val="white"/>
+        </w:rPr>
+        <w:t xml:space="preserve">(0,1); </w:t>
       </w:r>
     </w:p>
     <w:p>
@@ -2107,13 +2761,41 @@
           <w:highlight w:val="white"/>
         </w:rPr>
       </w:pPr>
-      <w:r>
-        <w:rPr>
-          <w:rFonts w:ascii="Roboto Mono" w:eastAsia="Roboto Mono" w:hAnsi="Roboto Mono" w:cs="Roboto Mono"/>
-          <w:color w:val="303030"/>
-          <w:highlight w:val="white"/>
-        </w:rPr>
-        <w:t>lcd.print("</w:t>
+      <w:proofErr w:type="spellStart"/>
+      <w:r>
+        <w:rPr>
+          <w:rFonts w:ascii="Roboto Mono" w:eastAsia="Roboto Mono" w:hAnsi="Roboto Mono" w:cs="Roboto Mono"/>
+          <w:color w:val="303030"/>
+          <w:highlight w:val="white"/>
+        </w:rPr>
+        <w:t>lcd.</w:t>
+      </w:r>
+      <w:proofErr w:type="gramStart"/>
+      <w:r>
+        <w:rPr>
+          <w:rFonts w:ascii="Roboto Mono" w:eastAsia="Roboto Mono" w:hAnsi="Roboto Mono" w:cs="Roboto Mono"/>
+          <w:color w:val="303030"/>
+          <w:highlight w:val="white"/>
+        </w:rPr>
+        <w:t>print</w:t>
+      </w:r>
+      <w:proofErr w:type="spellEnd"/>
+      <w:r>
+        <w:rPr>
+          <w:rFonts w:ascii="Roboto Mono" w:eastAsia="Roboto Mono" w:hAnsi="Roboto Mono" w:cs="Roboto Mono"/>
+          <w:color w:val="303030"/>
+          <w:highlight w:val="white"/>
+        </w:rPr>
+        <w:t>(</w:t>
+      </w:r>
+      <w:proofErr w:type="gramEnd"/>
+      <w:r>
+        <w:rPr>
+          <w:rFonts w:ascii="Roboto Mono" w:eastAsia="Roboto Mono" w:hAnsi="Roboto Mono" w:cs="Roboto Mono"/>
+          <w:color w:val="303030"/>
+          <w:highlight w:val="white"/>
+        </w:rPr>
+        <w:t>"</w:t>
       </w:r>
       <w:r>
         <w:rPr>
@@ -2170,13 +2852,25 @@
           <w:highlight w:val="white"/>
         </w:rPr>
       </w:pPr>
-      <w:r>
-        <w:rPr>
-          <w:rFonts w:ascii="Roboto Mono" w:eastAsia="Roboto Mono" w:hAnsi="Roboto Mono" w:cs="Roboto Mono"/>
-          <w:color w:val="303030"/>
-          <w:highlight w:val="white"/>
-        </w:rPr>
-        <w:t>lcd.setCursor(0,1);</w:t>
+      <w:proofErr w:type="spellStart"/>
+      <w:proofErr w:type="gramStart"/>
+      <w:r>
+        <w:rPr>
+          <w:rFonts w:ascii="Roboto Mono" w:eastAsia="Roboto Mono" w:hAnsi="Roboto Mono" w:cs="Roboto Mono"/>
+          <w:color w:val="303030"/>
+          <w:highlight w:val="white"/>
+        </w:rPr>
+        <w:t>lcd.setCursor</w:t>
+      </w:r>
+      <w:proofErr w:type="spellEnd"/>
+      <w:proofErr w:type="gramEnd"/>
+      <w:r>
+        <w:rPr>
+          <w:rFonts w:ascii="Roboto Mono" w:eastAsia="Roboto Mono" w:hAnsi="Roboto Mono" w:cs="Roboto Mono"/>
+          <w:color w:val="303030"/>
+          <w:highlight w:val="white"/>
+        </w:rPr>
+        <w:t>(0,1);</w:t>
       </w:r>
     </w:p>
     <w:p>
@@ -2188,13 +2882,41 @@
           <w:highlight w:val="white"/>
         </w:rPr>
       </w:pPr>
-      <w:r>
-        <w:rPr>
-          <w:rFonts w:ascii="Roboto Mono" w:eastAsia="Roboto Mono" w:hAnsi="Roboto Mono" w:cs="Roboto Mono"/>
-          <w:color w:val="303030"/>
-          <w:highlight w:val="white"/>
-        </w:rPr>
-        <w:t xml:space="preserve">lcd.print("No Gas Detected"); </w:t>
+      <w:proofErr w:type="spellStart"/>
+      <w:r>
+        <w:rPr>
+          <w:rFonts w:ascii="Roboto Mono" w:eastAsia="Roboto Mono" w:hAnsi="Roboto Mono" w:cs="Roboto Mono"/>
+          <w:color w:val="303030"/>
+          <w:highlight w:val="white"/>
+        </w:rPr>
+        <w:t>lcd.</w:t>
+      </w:r>
+      <w:proofErr w:type="gramStart"/>
+      <w:r>
+        <w:rPr>
+          <w:rFonts w:ascii="Roboto Mono" w:eastAsia="Roboto Mono" w:hAnsi="Roboto Mono" w:cs="Roboto Mono"/>
+          <w:color w:val="303030"/>
+          <w:highlight w:val="white"/>
+        </w:rPr>
+        <w:t>print</w:t>
+      </w:r>
+      <w:proofErr w:type="spellEnd"/>
+      <w:r>
+        <w:rPr>
+          <w:rFonts w:ascii="Roboto Mono" w:eastAsia="Roboto Mono" w:hAnsi="Roboto Mono" w:cs="Roboto Mono"/>
+          <w:color w:val="303030"/>
+          <w:highlight w:val="white"/>
+        </w:rPr>
+        <w:t>(</w:t>
+      </w:r>
+      <w:proofErr w:type="gramEnd"/>
+      <w:r>
+        <w:rPr>
+          <w:rFonts w:ascii="Roboto Mono" w:eastAsia="Roboto Mono" w:hAnsi="Roboto Mono" w:cs="Roboto Mono"/>
+          <w:color w:val="303030"/>
+          <w:highlight w:val="white"/>
+        </w:rPr>
+        <w:t xml:space="preserve">"No Gas Detected"); </w:t>
       </w:r>
     </w:p>
     <w:p>
@@ -2206,13 +2928,33 @@
           <w:highlight w:val="white"/>
         </w:rPr>
       </w:pPr>
-      <w:r>
-        <w:rPr>
-          <w:rFonts w:ascii="Roboto Mono" w:eastAsia="Roboto Mono" w:hAnsi="Roboto Mono" w:cs="Roboto Mono"/>
-          <w:color w:val="303030"/>
-          <w:highlight w:val="white"/>
-        </w:rPr>
-        <w:t xml:space="preserve">digitalWrite(LED, LOW); </w:t>
+      <w:proofErr w:type="spellStart"/>
+      <w:proofErr w:type="gramStart"/>
+      <w:r>
+        <w:rPr>
+          <w:rFonts w:ascii="Roboto Mono" w:eastAsia="Roboto Mono" w:hAnsi="Roboto Mono" w:cs="Roboto Mono"/>
+          <w:color w:val="303030"/>
+          <w:highlight w:val="white"/>
+        </w:rPr>
+        <w:t>digitalWrite</w:t>
+      </w:r>
+      <w:proofErr w:type="spellEnd"/>
+      <w:r>
+        <w:rPr>
+          <w:rFonts w:ascii="Roboto Mono" w:eastAsia="Roboto Mono" w:hAnsi="Roboto Mono" w:cs="Roboto Mono"/>
+          <w:color w:val="303030"/>
+          <w:highlight w:val="white"/>
+        </w:rPr>
+        <w:t>(</w:t>
+      </w:r>
+      <w:proofErr w:type="gramEnd"/>
+      <w:r>
+        <w:rPr>
+          <w:rFonts w:ascii="Roboto Mono" w:eastAsia="Roboto Mono" w:hAnsi="Roboto Mono" w:cs="Roboto Mono"/>
+          <w:color w:val="303030"/>
+          <w:highlight w:val="white"/>
+        </w:rPr>
+        <w:t xml:space="preserve">LED, LOW); </w:t>
       </w:r>
     </w:p>
     <w:p>
@@ -2224,13 +2966,33 @@
           <w:highlight w:val="white"/>
         </w:rPr>
       </w:pPr>
-      <w:r>
-        <w:rPr>
-          <w:rFonts w:ascii="Roboto Mono" w:eastAsia="Roboto Mono" w:hAnsi="Roboto Mono" w:cs="Roboto Mono"/>
-          <w:color w:val="303030"/>
-          <w:highlight w:val="white"/>
-        </w:rPr>
-        <w:t>digitalWrite(Buzzer, LOW);</w:t>
+      <w:proofErr w:type="spellStart"/>
+      <w:proofErr w:type="gramStart"/>
+      <w:r>
+        <w:rPr>
+          <w:rFonts w:ascii="Roboto Mono" w:eastAsia="Roboto Mono" w:hAnsi="Roboto Mono" w:cs="Roboto Mono"/>
+          <w:color w:val="303030"/>
+          <w:highlight w:val="white"/>
+        </w:rPr>
+        <w:t>digitalWrite</w:t>
+      </w:r>
+      <w:proofErr w:type="spellEnd"/>
+      <w:r>
+        <w:rPr>
+          <w:rFonts w:ascii="Roboto Mono" w:eastAsia="Roboto Mono" w:hAnsi="Roboto Mono" w:cs="Roboto Mono"/>
+          <w:color w:val="303030"/>
+          <w:highlight w:val="white"/>
+        </w:rPr>
+        <w:t>(</w:t>
+      </w:r>
+      <w:proofErr w:type="gramEnd"/>
+      <w:r>
+        <w:rPr>
+          <w:rFonts w:ascii="Roboto Mono" w:eastAsia="Roboto Mono" w:hAnsi="Roboto Mono" w:cs="Roboto Mono"/>
+          <w:color w:val="303030"/>
+          <w:highlight w:val="white"/>
+        </w:rPr>
+        <w:t>Buzzer, LOW);</w:t>
       </w:r>
     </w:p>
     <w:p>
@@ -2260,13 +3022,23 @@
           <w:highlight w:val="white"/>
         </w:rPr>
       </w:pPr>
-      <w:r>
-        <w:rPr>
-          <w:rFonts w:ascii="Roboto Mono" w:eastAsia="Roboto Mono" w:hAnsi="Roboto Mono" w:cs="Roboto Mono"/>
-          <w:color w:val="303030"/>
-          <w:highlight w:val="white"/>
-        </w:rPr>
-        <w:t>delay(500);</w:t>
+      <w:proofErr w:type="gramStart"/>
+      <w:r>
+        <w:rPr>
+          <w:rFonts w:ascii="Roboto Mono" w:eastAsia="Roboto Mono" w:hAnsi="Roboto Mono" w:cs="Roboto Mono"/>
+          <w:color w:val="303030"/>
+          <w:highlight w:val="white"/>
+        </w:rPr>
+        <w:t>delay(</w:t>
+      </w:r>
+      <w:proofErr w:type="gramEnd"/>
+      <w:r>
+        <w:rPr>
+          <w:rFonts w:ascii="Roboto Mono" w:eastAsia="Roboto Mono" w:hAnsi="Roboto Mono" w:cs="Roboto Mono"/>
+          <w:color w:val="303030"/>
+          <w:highlight w:val="white"/>
+        </w:rPr>
+        <w:t>500);</w:t>
       </w:r>
     </w:p>
     <w:p>
@@ -2724,7 +3496,23 @@
           <w:color w:val="303030"/>
           <w:highlight w:val="white"/>
         </w:rPr>
-        <w:t xml:space="preserve">Link for the Hardware in TinkerCAD: </w:t>
+        <w:t xml:space="preserve">Link for the Hardware in </w:t>
+      </w:r>
+      <w:proofErr w:type="spellStart"/>
+      <w:r>
+        <w:rPr>
+          <w:color w:val="303030"/>
+          <w:highlight w:val="white"/>
+        </w:rPr>
+        <w:t>TinkerCAD</w:t>
+      </w:r>
+      <w:proofErr w:type="spellEnd"/>
+      <w:r>
+        <w:rPr>
+          <w:color w:val="303030"/>
+          <w:highlight w:val="white"/>
+        </w:rPr>
+        <w:t xml:space="preserve">: </w:t>
       </w:r>
       <w:hyperlink r:id="rId14" w:history="1">
         <w:r>

</xml_diff>